<commit_message>
update bao cao | them mo ta menu
</commit_message>
<xml_diff>
--- a/bao cao/Chương 1 Giới thiệu đề tài.docx
+++ b/bao cao/Chương 1 Giới thiệu đề tài.docx
@@ -117,23 +117,7 @@
           <w:sz w:val="26"/>
           <w:szCs w:val="26"/>
         </w:rPr>
-        <w:t xml:space="preserve">Xây dựng 1 website với đầy đủ các chức của </w:t>
-      </w:r>
-      <w:r>
-        <w:rPr>
-          <w:rFonts w:ascii="Times New Roman" w:hAnsi="Times New Roman" w:cs="Times New Roman"/>
-          <w:sz w:val="26"/>
-          <w:szCs w:val="26"/>
-        </w:rPr>
-        <w:t>thương mại điện tử</w:t>
-      </w:r>
-      <w:r>
-        <w:rPr>
-          <w:rFonts w:ascii="Times New Roman" w:hAnsi="Times New Roman" w:cs="Times New Roman"/>
-          <w:sz w:val="26"/>
-          <w:szCs w:val="26"/>
-        </w:rPr>
-        <w:t xml:space="preserve"> và bán h</w:t>
+        <w:t>Xây dựng 1 website với đầy đủ các chức của thương mại điện tử và bán h</w:t>
       </w:r>
       <w:r>
         <w:rPr>
@@ -149,752 +133,868 @@
           <w:sz w:val="26"/>
           <w:szCs w:val="26"/>
         </w:rPr>
-        <w:t xml:space="preserve"> bao gồm quản lí hàng hóa, thanh toán, tìm kiếm</w:t>
+        <w:t xml:space="preserve"> bao gồm quản lí hàng hóa, thanh toán, tìm kiếm …</w:t>
+      </w:r>
+    </w:p>
+    <w:p>
+      <w:pPr>
+        <w:pStyle w:val="ListParagraph"/>
+        <w:numPr>
+          <w:ilvl w:val="0"/>
+          <w:numId w:val="8"/>
+        </w:numPr>
+        <w:spacing w:line="312" w:lineRule="auto"/>
+        <w:rPr>
+          <w:rFonts w:ascii="Times New Roman" w:hAnsi="Times New Roman" w:cs="Times New Roman"/>
+          <w:sz w:val="26"/>
+          <w:szCs w:val="26"/>
+        </w:rPr>
+      </w:pPr>
+      <w:r>
+        <w:rPr>
+          <w:rFonts w:ascii="Times New Roman" w:hAnsi="Times New Roman" w:cs="Times New Roman"/>
+          <w:sz w:val="26"/>
+          <w:szCs w:val="26"/>
+        </w:rPr>
+        <w:t>Cũng cố, cải thiện kỹ năng lập trình web</w:t>
+      </w:r>
+    </w:p>
+    <w:p>
+      <w:pPr>
+        <w:pStyle w:val="ListParagraph"/>
+        <w:numPr>
+          <w:ilvl w:val="1"/>
+          <w:numId w:val="1"/>
+        </w:numPr>
+        <w:spacing w:line="312" w:lineRule="auto"/>
+        <w:rPr>
+          <w:rFonts w:ascii="Times New Roman" w:hAnsi="Times New Roman" w:cs="Times New Roman"/>
+          <w:b/>
+          <w:sz w:val="26"/>
+          <w:szCs w:val="26"/>
+        </w:rPr>
+      </w:pPr>
+      <w:r>
+        <w:rPr>
+          <w:rFonts w:ascii="Times New Roman" w:hAnsi="Times New Roman" w:cs="Times New Roman"/>
+          <w:b/>
+          <w:sz w:val="26"/>
+          <w:szCs w:val="26"/>
+        </w:rPr>
+        <w:t>Chức năng của chương trình</w:t>
+      </w:r>
+    </w:p>
+    <w:p>
+      <w:pPr>
+        <w:spacing w:line="360" w:lineRule="auto"/>
+        <w:ind w:firstLine="576"/>
+        <w:rPr>
+          <w:rFonts w:ascii="Times New Roman" w:hAnsi="Times New Roman" w:cs="Times New Roman"/>
+          <w:noProof/>
+          <w:sz w:val="26"/>
+          <w:szCs w:val="26"/>
+          <w:lang w:val="vi-VN"/>
+        </w:rPr>
+      </w:pPr>
+      <w:r>
+        <w:rPr>
+          <w:rFonts w:ascii="Times New Roman" w:hAnsi="Times New Roman" w:cs="Times New Roman"/>
+          <w:noProof/>
+          <w:sz w:val="26"/>
+          <w:szCs w:val="26"/>
+          <w:lang w:val="vi-VN"/>
+        </w:rPr>
+        <w:t>Website quản lí bán truyện có những chức năng được yêu cầu như sau:</w:t>
+      </w:r>
+    </w:p>
+    <w:p>
+      <w:pPr>
+        <w:pStyle w:val="ListParagraph"/>
+        <w:numPr>
+          <w:ilvl w:val="0"/>
+          <w:numId w:val="2"/>
+        </w:numPr>
+        <w:spacing w:line="360" w:lineRule="auto"/>
+        <w:rPr>
+          <w:rFonts w:ascii="Times New Roman" w:hAnsi="Times New Roman" w:cs="Times New Roman"/>
+          <w:noProof/>
+          <w:sz w:val="26"/>
+          <w:szCs w:val="26"/>
+          <w:u w:val="single"/>
+          <w:lang w:val="vi-VN"/>
+        </w:rPr>
+      </w:pPr>
+      <w:r>
+        <w:rPr>
+          <w:rFonts w:ascii="Times New Roman" w:hAnsi="Times New Roman" w:cs="Times New Roman"/>
+          <w:noProof/>
+          <w:sz w:val="26"/>
+          <w:szCs w:val="26"/>
+          <w:u w:val="single"/>
+          <w:lang w:val="vi-VN"/>
+        </w:rPr>
+        <w:t>Khách hàng:</w:t>
+      </w:r>
+    </w:p>
+    <w:p>
+      <w:pPr>
+        <w:pStyle w:val="ListParagraph"/>
+        <w:numPr>
+          <w:ilvl w:val="0"/>
+          <w:numId w:val="3"/>
+        </w:numPr>
+        <w:spacing w:line="360" w:lineRule="auto"/>
+        <w:ind w:left="1080"/>
+        <w:rPr>
+          <w:rFonts w:ascii="Times New Roman" w:hAnsi="Times New Roman" w:cs="Times New Roman"/>
+          <w:noProof/>
+          <w:sz w:val="26"/>
+          <w:szCs w:val="26"/>
+          <w:lang w:val="vi-VN"/>
+        </w:rPr>
+      </w:pPr>
+      <w:r>
+        <w:rPr>
+          <w:rFonts w:ascii="Times New Roman" w:hAnsi="Times New Roman" w:cs="Times New Roman"/>
+          <w:noProof/>
+          <w:sz w:val="26"/>
+          <w:szCs w:val="26"/>
+          <w:lang w:val="vi-VN"/>
+        </w:rPr>
+        <w:t>Đăng nhập: khách hàng có thể đăng nhập vào hệ thống bằng tài khoản đã được họ đăng kí.</w:t>
+      </w:r>
+    </w:p>
+    <w:p>
+      <w:pPr>
+        <w:pStyle w:val="ListParagraph"/>
+        <w:numPr>
+          <w:ilvl w:val="0"/>
+          <w:numId w:val="3"/>
+        </w:numPr>
+        <w:spacing w:line="360" w:lineRule="auto"/>
+        <w:ind w:left="1080"/>
+        <w:rPr>
+          <w:rFonts w:ascii="Times New Roman" w:hAnsi="Times New Roman" w:cs="Times New Roman"/>
+          <w:noProof/>
+          <w:sz w:val="26"/>
+          <w:szCs w:val="26"/>
+          <w:lang w:val="vi-VN"/>
+        </w:rPr>
+      </w:pPr>
+      <w:r>
+        <w:rPr>
+          <w:rFonts w:ascii="Times New Roman" w:hAnsi="Times New Roman" w:cs="Times New Roman"/>
+          <w:noProof/>
+          <w:sz w:val="26"/>
+          <w:szCs w:val="26"/>
+          <w:lang w:val="vi-VN"/>
+        </w:rPr>
+        <w:t>Đăng kí tài khoản: khách hàng có thể tự đăng kí tài khoản.</w:t>
+      </w:r>
+    </w:p>
+    <w:p>
+      <w:pPr>
+        <w:pStyle w:val="ListParagraph"/>
+        <w:numPr>
+          <w:ilvl w:val="0"/>
+          <w:numId w:val="3"/>
+        </w:numPr>
+        <w:spacing w:line="360" w:lineRule="auto"/>
+        <w:ind w:left="1080"/>
+        <w:rPr>
+          <w:rFonts w:ascii="Times New Roman" w:hAnsi="Times New Roman" w:cs="Times New Roman"/>
+          <w:noProof/>
+          <w:sz w:val="26"/>
+          <w:szCs w:val="26"/>
+          <w:lang w:val="vi-VN"/>
+        </w:rPr>
+      </w:pPr>
+      <w:r>
+        <w:rPr>
+          <w:rFonts w:ascii="Times New Roman" w:hAnsi="Times New Roman" w:cs="Times New Roman"/>
+          <w:noProof/>
+          <w:sz w:val="26"/>
+          <w:szCs w:val="26"/>
+          <w:lang w:val="vi-VN"/>
+        </w:rPr>
+        <w:t>Cập nhật thông tin tài khoản: khách hàng có thể thay đổi thông tin tài khoản của mình.</w:t>
+      </w:r>
+    </w:p>
+    <w:p>
+      <w:pPr>
+        <w:pStyle w:val="ListParagraph"/>
+        <w:numPr>
+          <w:ilvl w:val="0"/>
+          <w:numId w:val="3"/>
+        </w:numPr>
+        <w:spacing w:line="360" w:lineRule="auto"/>
+        <w:ind w:left="1080"/>
+        <w:rPr>
+          <w:rFonts w:ascii="Times New Roman" w:hAnsi="Times New Roman" w:cs="Times New Roman"/>
+          <w:noProof/>
+          <w:sz w:val="26"/>
+          <w:szCs w:val="26"/>
+          <w:lang w:val="vi-VN"/>
+        </w:rPr>
+      </w:pPr>
+      <w:r>
+        <w:rPr>
+          <w:rFonts w:ascii="Times New Roman" w:hAnsi="Times New Roman" w:cs="Times New Roman"/>
+          <w:noProof/>
+          <w:sz w:val="26"/>
+          <w:szCs w:val="26"/>
+          <w:lang w:val="vi-VN"/>
+        </w:rPr>
+        <w:t>Xem thông tin truyện: cho phép người dùng xem thông tin chi tiết của một tác phẩm</w:t>
+      </w:r>
+    </w:p>
+    <w:p>
+      <w:pPr>
+        <w:pStyle w:val="ListParagraph"/>
+        <w:numPr>
+          <w:ilvl w:val="0"/>
+          <w:numId w:val="3"/>
+        </w:numPr>
+        <w:spacing w:line="360" w:lineRule="auto"/>
+        <w:ind w:left="1080"/>
+        <w:rPr>
+          <w:rFonts w:ascii="Times New Roman" w:hAnsi="Times New Roman" w:cs="Times New Roman"/>
+          <w:noProof/>
+          <w:sz w:val="26"/>
+          <w:szCs w:val="26"/>
+          <w:lang w:val="vi-VN"/>
+        </w:rPr>
+      </w:pPr>
+      <w:r>
+        <w:rPr>
+          <w:rFonts w:ascii="Times New Roman" w:hAnsi="Times New Roman" w:cs="Times New Roman"/>
+          <w:noProof/>
+          <w:sz w:val="26"/>
+          <w:szCs w:val="26"/>
+          <w:lang w:val="vi-VN"/>
+        </w:rPr>
+        <w:t>Tìm kiếm truyện theo tên: khách hàng có thể tìm truyện theo tên của nó.</w:t>
+      </w:r>
+    </w:p>
+    <w:p>
+      <w:pPr>
+        <w:pStyle w:val="ListParagraph"/>
+        <w:numPr>
+          <w:ilvl w:val="0"/>
+          <w:numId w:val="3"/>
+        </w:numPr>
+        <w:spacing w:line="360" w:lineRule="auto"/>
+        <w:ind w:left="1080"/>
+        <w:rPr>
+          <w:rFonts w:ascii="Times New Roman" w:hAnsi="Times New Roman" w:cs="Times New Roman"/>
+          <w:noProof/>
+          <w:sz w:val="26"/>
+          <w:szCs w:val="26"/>
+          <w:lang w:val="vi-VN"/>
+        </w:rPr>
+      </w:pPr>
+      <w:r>
+        <w:rPr>
+          <w:rFonts w:ascii="Times New Roman" w:hAnsi="Times New Roman" w:cs="Times New Roman"/>
+          <w:noProof/>
+          <w:sz w:val="26"/>
+          <w:szCs w:val="26"/>
+          <w:lang w:val="vi-VN"/>
+        </w:rPr>
+        <w:t>Lọc truyện theo thể loại: khách hàng có thể tìm truyện theo thể loại họ thích.</w:t>
+      </w:r>
+    </w:p>
+    <w:p>
+      <w:pPr>
+        <w:pStyle w:val="ListParagraph"/>
+        <w:numPr>
+          <w:ilvl w:val="0"/>
+          <w:numId w:val="3"/>
+        </w:numPr>
+        <w:spacing w:line="360" w:lineRule="auto"/>
+        <w:ind w:left="1080"/>
+        <w:rPr>
+          <w:rFonts w:ascii="Times New Roman" w:hAnsi="Times New Roman" w:cs="Times New Roman"/>
+          <w:noProof/>
+          <w:sz w:val="26"/>
+          <w:szCs w:val="26"/>
+          <w:lang w:val="vi-VN"/>
+        </w:rPr>
+      </w:pPr>
+      <w:r>
+        <w:rPr>
+          <w:rFonts w:ascii="Times New Roman" w:hAnsi="Times New Roman" w:cs="Times New Roman"/>
+          <w:noProof/>
+          <w:sz w:val="26"/>
+          <w:szCs w:val="26"/>
+          <w:lang w:val="vi-VN"/>
+        </w:rPr>
+        <w:t>Lọc truyện theo lượt view: khách hàng có thể tìm truyệ theo lượt xem.</w:t>
+      </w:r>
+    </w:p>
+    <w:p>
+      <w:pPr>
+        <w:pStyle w:val="ListParagraph"/>
+        <w:numPr>
+          <w:ilvl w:val="0"/>
+          <w:numId w:val="3"/>
+        </w:numPr>
+        <w:spacing w:line="360" w:lineRule="auto"/>
+        <w:ind w:left="1080"/>
+        <w:rPr>
+          <w:rFonts w:ascii="Times New Roman" w:hAnsi="Times New Roman" w:cs="Times New Roman"/>
+          <w:noProof/>
+          <w:sz w:val="26"/>
+          <w:szCs w:val="26"/>
+          <w:lang w:val="vi-VN"/>
+        </w:rPr>
+      </w:pPr>
+      <w:r>
+        <w:rPr>
+          <w:rFonts w:ascii="Times New Roman" w:hAnsi="Times New Roman" w:cs="Times New Roman"/>
+          <w:noProof/>
+          <w:sz w:val="26"/>
+          <w:szCs w:val="26"/>
+          <w:lang w:val="vi-VN"/>
+        </w:rPr>
+        <w:t>Lọc truyện theo ngày được thêm: khách hàng có thể tìm truyện mới được thêm.</w:t>
+      </w:r>
+    </w:p>
+    <w:p>
+      <w:pPr>
+        <w:pStyle w:val="ListParagraph"/>
+        <w:numPr>
+          <w:ilvl w:val="0"/>
+          <w:numId w:val="3"/>
+        </w:numPr>
+        <w:spacing w:line="360" w:lineRule="auto"/>
+        <w:ind w:left="1080"/>
+        <w:rPr>
+          <w:rFonts w:ascii="Times New Roman" w:hAnsi="Times New Roman" w:cs="Times New Roman"/>
+          <w:noProof/>
+          <w:sz w:val="26"/>
+          <w:szCs w:val="26"/>
+          <w:lang w:val="vi-VN"/>
+        </w:rPr>
+      </w:pPr>
+      <w:r>
+        <w:rPr>
+          <w:rFonts w:ascii="Times New Roman" w:hAnsi="Times New Roman" w:cs="Times New Roman"/>
+          <w:noProof/>
+          <w:sz w:val="26"/>
+          <w:szCs w:val="26"/>
+          <w:lang w:val="vi-VN"/>
+        </w:rPr>
+        <w:lastRenderedPageBreak/>
+        <w:t>Lọc truyện theo khuyến mãi: khách hàng có thể tìm các truyện theo khuyến mãi</w:t>
+      </w:r>
+    </w:p>
+    <w:p>
+      <w:pPr>
+        <w:pStyle w:val="ListParagraph"/>
+        <w:numPr>
+          <w:ilvl w:val="0"/>
+          <w:numId w:val="3"/>
+        </w:numPr>
+        <w:spacing w:line="360" w:lineRule="auto"/>
+        <w:ind w:left="1080"/>
+        <w:rPr>
+          <w:rFonts w:ascii="Times New Roman" w:hAnsi="Times New Roman" w:cs="Times New Roman"/>
+          <w:noProof/>
+          <w:sz w:val="26"/>
+          <w:szCs w:val="26"/>
+          <w:lang w:val="vi-VN"/>
+        </w:rPr>
+      </w:pPr>
+      <w:r>
+        <w:rPr>
+          <w:rFonts w:ascii="Times New Roman" w:hAnsi="Times New Roman" w:cs="Times New Roman"/>
+          <w:noProof/>
+          <w:sz w:val="26"/>
+          <w:szCs w:val="26"/>
+        </w:rPr>
+        <w:t>Lọc truyện theo tác giả</w:t>
+      </w:r>
+    </w:p>
+    <w:p>
+      <w:pPr>
+        <w:pStyle w:val="ListParagraph"/>
+        <w:numPr>
+          <w:ilvl w:val="0"/>
+          <w:numId w:val="3"/>
+        </w:numPr>
+        <w:spacing w:line="360" w:lineRule="auto"/>
+        <w:ind w:left="1080"/>
+        <w:rPr>
+          <w:rFonts w:ascii="Times New Roman" w:hAnsi="Times New Roman" w:cs="Times New Roman"/>
+          <w:noProof/>
+          <w:sz w:val="26"/>
+          <w:szCs w:val="26"/>
+          <w:lang w:val="vi-VN"/>
+        </w:rPr>
+      </w:pPr>
+      <w:r>
+        <w:rPr>
+          <w:rFonts w:ascii="Times New Roman" w:hAnsi="Times New Roman" w:cs="Times New Roman"/>
+          <w:noProof/>
+          <w:sz w:val="26"/>
+          <w:szCs w:val="26"/>
+          <w:lang w:val="vi-VN"/>
+        </w:rPr>
+        <w:t>Thêm truyện vào giỏ hàng: khách hàng có thểm thêm truyện mình cần mua vào giỏ hàng.</w:t>
+      </w:r>
+    </w:p>
+    <w:p>
+      <w:pPr>
+        <w:pStyle w:val="ListParagraph"/>
+        <w:numPr>
+          <w:ilvl w:val="0"/>
+          <w:numId w:val="3"/>
+        </w:numPr>
+        <w:spacing w:line="360" w:lineRule="auto"/>
+        <w:ind w:left="1080"/>
+        <w:rPr>
+          <w:rFonts w:ascii="Times New Roman" w:hAnsi="Times New Roman" w:cs="Times New Roman"/>
+          <w:noProof/>
+          <w:sz w:val="26"/>
+          <w:szCs w:val="26"/>
+          <w:lang w:val="vi-VN"/>
+        </w:rPr>
+      </w:pPr>
+      <w:r>
+        <w:rPr>
+          <w:rFonts w:ascii="Times New Roman" w:hAnsi="Times New Roman" w:cs="Times New Roman"/>
+          <w:noProof/>
+          <w:sz w:val="26"/>
+          <w:szCs w:val="26"/>
+          <w:lang w:val="vi-VN"/>
+        </w:rPr>
+        <w:t>Xóa truyện ra khỏi giỏ hàng: khách hàng có thể xóa truyện từ trong giỏ hàng.</w:t>
+      </w:r>
+    </w:p>
+    <w:p>
+      <w:pPr>
+        <w:pStyle w:val="ListParagraph"/>
+        <w:numPr>
+          <w:ilvl w:val="0"/>
+          <w:numId w:val="3"/>
+        </w:numPr>
+        <w:spacing w:line="360" w:lineRule="auto"/>
+        <w:ind w:left="1080"/>
+        <w:rPr>
+          <w:rFonts w:ascii="Times New Roman" w:hAnsi="Times New Roman" w:cs="Times New Roman"/>
+          <w:noProof/>
+          <w:sz w:val="26"/>
+          <w:szCs w:val="26"/>
+          <w:lang w:val="vi-VN"/>
+        </w:rPr>
+      </w:pPr>
+      <w:r>
+        <w:rPr>
+          <w:rFonts w:ascii="Times New Roman" w:hAnsi="Times New Roman" w:cs="Times New Roman"/>
+          <w:noProof/>
+          <w:sz w:val="26"/>
+          <w:szCs w:val="26"/>
+          <w:lang w:val="vi-VN"/>
+        </w:rPr>
+        <w:t>Xem thông tin giỏ hàng: khách hàng có thể xem những truyện có trong giỏ hàng, giá của chúng, tổng tiền.</w:t>
+      </w:r>
+    </w:p>
+    <w:p>
+      <w:pPr>
+        <w:pStyle w:val="ListParagraph"/>
+        <w:numPr>
+          <w:ilvl w:val="0"/>
+          <w:numId w:val="3"/>
+        </w:numPr>
+        <w:spacing w:line="360" w:lineRule="auto"/>
+        <w:ind w:left="1080"/>
+        <w:rPr>
+          <w:rFonts w:ascii="Times New Roman" w:hAnsi="Times New Roman" w:cs="Times New Roman"/>
+          <w:noProof/>
+          <w:sz w:val="26"/>
+          <w:szCs w:val="26"/>
+          <w:lang w:val="vi-VN"/>
+        </w:rPr>
+      </w:pPr>
+      <w:r>
+        <w:rPr>
+          <w:rFonts w:ascii="Times New Roman" w:hAnsi="Times New Roman" w:cs="Times New Roman"/>
+          <w:noProof/>
+          <w:sz w:val="26"/>
+          <w:szCs w:val="26"/>
+          <w:lang w:val="vi-VN"/>
+        </w:rPr>
+        <w:t>Đặt hàng: sau khi có truyện trong giỏ hàng, khách hàng có thể đặt hàng.</w:t>
+      </w:r>
+    </w:p>
+    <w:p>
+      <w:pPr>
+        <w:pStyle w:val="ListParagraph"/>
+        <w:numPr>
+          <w:ilvl w:val="0"/>
+          <w:numId w:val="3"/>
+        </w:numPr>
+        <w:spacing w:line="360" w:lineRule="auto"/>
+        <w:ind w:left="1080"/>
+        <w:rPr>
+          <w:rFonts w:ascii="Times New Roman" w:hAnsi="Times New Roman" w:cs="Times New Roman"/>
+          <w:noProof/>
+          <w:sz w:val="26"/>
+          <w:szCs w:val="26"/>
+          <w:lang w:val="vi-VN"/>
+        </w:rPr>
+      </w:pPr>
+      <w:r>
+        <w:rPr>
+          <w:rFonts w:ascii="Times New Roman" w:hAnsi="Times New Roman" w:cs="Times New Roman"/>
+          <w:noProof/>
+          <w:sz w:val="26"/>
+          <w:szCs w:val="26"/>
+          <w:lang w:val="vi-VN"/>
+        </w:rPr>
+        <w:t>Thanh toán: sẽ do một bên khác hợp tác làm.</w:t>
+      </w:r>
+    </w:p>
+    <w:p>
+      <w:pPr>
+        <w:pStyle w:val="ListParagraph"/>
+        <w:numPr>
+          <w:ilvl w:val="0"/>
+          <w:numId w:val="2"/>
+        </w:numPr>
+        <w:spacing w:line="360" w:lineRule="auto"/>
+        <w:rPr>
+          <w:rFonts w:ascii="Times New Roman" w:hAnsi="Times New Roman" w:cs="Times New Roman"/>
+          <w:noProof/>
+          <w:sz w:val="26"/>
+          <w:szCs w:val="26"/>
+          <w:u w:val="single"/>
+          <w:lang w:val="vi-VN"/>
+        </w:rPr>
+      </w:pPr>
+      <w:r>
+        <w:rPr>
+          <w:rFonts w:ascii="Times New Roman" w:hAnsi="Times New Roman" w:cs="Times New Roman"/>
+          <w:noProof/>
+          <w:sz w:val="26"/>
+          <w:szCs w:val="26"/>
+          <w:u w:val="single"/>
+          <w:lang w:val="vi-VN"/>
+        </w:rPr>
+        <w:t>Admin:</w:t>
+      </w:r>
+    </w:p>
+    <w:p>
+      <w:pPr>
+        <w:pStyle w:val="ListParagraph"/>
+        <w:numPr>
+          <w:ilvl w:val="0"/>
+          <w:numId w:val="4"/>
+        </w:numPr>
+        <w:spacing w:line="360" w:lineRule="auto"/>
+        <w:rPr>
+          <w:rFonts w:ascii="Times New Roman" w:hAnsi="Times New Roman" w:cs="Times New Roman"/>
+          <w:noProof/>
+          <w:sz w:val="26"/>
+          <w:szCs w:val="26"/>
+          <w:u w:val="single"/>
+          <w:lang w:val="vi-VN"/>
+        </w:rPr>
+      </w:pPr>
+      <w:r>
+        <w:rPr>
+          <w:rFonts w:ascii="Times New Roman" w:hAnsi="Times New Roman" w:cs="Times New Roman"/>
+          <w:noProof/>
+          <w:sz w:val="26"/>
+          <w:szCs w:val="26"/>
+          <w:lang w:val="vi-VN"/>
+        </w:rPr>
+        <w:t>Đăng nhập vào hệ thống.</w:t>
+      </w:r>
+    </w:p>
+    <w:p>
+      <w:pPr>
+        <w:pStyle w:val="ListParagraph"/>
+        <w:numPr>
+          <w:ilvl w:val="0"/>
+          <w:numId w:val="4"/>
+        </w:numPr>
+        <w:spacing w:line="360" w:lineRule="auto"/>
+        <w:rPr>
+          <w:rFonts w:ascii="Times New Roman" w:hAnsi="Times New Roman" w:cs="Times New Roman"/>
+          <w:noProof/>
+          <w:sz w:val="26"/>
+          <w:szCs w:val="26"/>
+          <w:u w:val="single"/>
+          <w:lang w:val="vi-VN"/>
+        </w:rPr>
+      </w:pPr>
+      <w:r>
+        <w:rPr>
+          <w:rFonts w:ascii="Times New Roman" w:hAnsi="Times New Roman" w:cs="Times New Roman"/>
+          <w:noProof/>
+          <w:sz w:val="26"/>
+          <w:szCs w:val="26"/>
+          <w:lang w:val="vi-VN"/>
+        </w:rPr>
+        <w:t>Xem, thêm, sửa, xóa: thể loại</w:t>
+      </w:r>
+      <w:r>
+        <w:rPr>
+          <w:rFonts w:ascii="Times New Roman" w:hAnsi="Times New Roman" w:cs="Times New Roman"/>
+          <w:noProof/>
+          <w:sz w:val="26"/>
+          <w:szCs w:val="26"/>
+        </w:rPr>
+        <w:t>, tác giả</w:t>
+      </w:r>
+      <w:r>
+        <w:rPr>
+          <w:rFonts w:ascii="Times New Roman" w:hAnsi="Times New Roman" w:cs="Times New Roman"/>
+          <w:noProof/>
+          <w:sz w:val="26"/>
+          <w:szCs w:val="26"/>
+          <w:lang w:val="vi-VN"/>
+        </w:rPr>
+        <w:t>, sản phẩm, người dùng, tin tức, slide.</w:t>
+      </w:r>
+    </w:p>
+    <w:p>
+      <w:pPr>
+        <w:pStyle w:val="ListParagraph"/>
+        <w:numPr>
+          <w:ilvl w:val="0"/>
+          <w:numId w:val="4"/>
+        </w:numPr>
+        <w:spacing w:line="360" w:lineRule="auto"/>
+        <w:rPr>
+          <w:rFonts w:ascii="Times New Roman" w:hAnsi="Times New Roman" w:cs="Times New Roman"/>
+          <w:noProof/>
+          <w:sz w:val="26"/>
+          <w:szCs w:val="26"/>
+          <w:u w:val="single"/>
+          <w:lang w:val="vi-VN"/>
+        </w:rPr>
+      </w:pPr>
+      <w:r>
+        <w:rPr>
+          <w:rFonts w:ascii="Times New Roman" w:hAnsi="Times New Roman" w:cs="Times New Roman"/>
+          <w:noProof/>
+          <w:sz w:val="26"/>
+          <w:szCs w:val="26"/>
+          <w:lang w:val="vi-VN"/>
+        </w:rPr>
+        <w:t>Xem thông tin hóa đơn, xem thông tin khách hàng.</w:t>
+      </w:r>
+    </w:p>
+    <w:p>
+      <w:pPr>
+        <w:pStyle w:val="ListParagraph"/>
+        <w:numPr>
+          <w:ilvl w:val="0"/>
+          <w:numId w:val="4"/>
+        </w:numPr>
+        <w:spacing w:line="360" w:lineRule="auto"/>
+        <w:rPr>
+          <w:rFonts w:ascii="Times New Roman" w:hAnsi="Times New Roman" w:cs="Times New Roman"/>
+          <w:noProof/>
+          <w:sz w:val="26"/>
+          <w:szCs w:val="26"/>
+          <w:u w:val="single"/>
+          <w:lang w:val="vi-VN"/>
+        </w:rPr>
+      </w:pPr>
+      <w:r>
+        <w:rPr>
+          <w:rFonts w:ascii="Times New Roman" w:hAnsi="Times New Roman" w:cs="Times New Roman"/>
+          <w:noProof/>
+          <w:sz w:val="26"/>
+          <w:szCs w:val="26"/>
+        </w:rPr>
+        <w:t>Xem thống kê: thống kê doanh thu, thống kê sản phẩm đã bán</w:t>
+      </w:r>
+    </w:p>
+    <w:p>
+      <w:pPr>
+        <w:pStyle w:val="ListParagraph"/>
+        <w:numPr>
+          <w:ilvl w:val="0"/>
+          <w:numId w:val="2"/>
+        </w:numPr>
+        <w:spacing w:line="360" w:lineRule="auto"/>
+        <w:rPr>
+          <w:rFonts w:ascii="Times New Roman" w:hAnsi="Times New Roman" w:cs="Times New Roman"/>
+          <w:noProof/>
+          <w:sz w:val="26"/>
+          <w:szCs w:val="26"/>
+          <w:u w:val="single"/>
+          <w:lang w:val="vi-VN"/>
+        </w:rPr>
+      </w:pPr>
+      <w:r>
+        <w:rPr>
+          <w:rFonts w:ascii="Times New Roman" w:hAnsi="Times New Roman" w:cs="Times New Roman"/>
+          <w:noProof/>
+          <w:sz w:val="26"/>
+          <w:szCs w:val="26"/>
+          <w:u w:val="single"/>
+          <w:lang w:val="vi-VN"/>
+        </w:rPr>
+        <w:t>Nhân viên:</w:t>
+      </w:r>
+    </w:p>
+    <w:p>
+      <w:pPr>
+        <w:pStyle w:val="ListParagraph"/>
+        <w:numPr>
+          <w:ilvl w:val="0"/>
+          <w:numId w:val="4"/>
+        </w:numPr>
+        <w:spacing w:line="360" w:lineRule="auto"/>
+        <w:rPr>
+          <w:rFonts w:ascii="Times New Roman" w:hAnsi="Times New Roman" w:cs="Times New Roman"/>
+          <w:noProof/>
+          <w:sz w:val="26"/>
+          <w:szCs w:val="26"/>
+          <w:u w:val="single"/>
+          <w:lang w:val="vi-VN"/>
+        </w:rPr>
+      </w:pPr>
+      <w:r>
+        <w:rPr>
+          <w:rFonts w:ascii="Times New Roman" w:hAnsi="Times New Roman" w:cs="Times New Roman"/>
+          <w:noProof/>
+          <w:sz w:val="26"/>
+          <w:szCs w:val="26"/>
+          <w:lang w:val="vi-VN"/>
+        </w:rPr>
+        <w:t>Xem thông tin hóa đơn, xem thông tin khách hàng</w:t>
+      </w:r>
+    </w:p>
+    <w:p>
+      <w:pPr>
+        <w:spacing w:line="360" w:lineRule="auto"/>
+        <w:rPr>
+          <w:rFonts w:ascii="Times New Roman" w:hAnsi="Times New Roman" w:cs="Times New Roman"/>
+          <w:noProof/>
+          <w:sz w:val="26"/>
+          <w:szCs w:val="26"/>
+        </w:rPr>
+      </w:pPr>
+      <w:r>
+        <w:rPr>
+          <w:rFonts w:ascii="Times New Roman" w:hAnsi="Times New Roman" w:cs="Times New Roman"/>
+          <w:noProof/>
+          <w:sz w:val="26"/>
+          <w:szCs w:val="26"/>
+        </w:rPr>
+        <w:t>Mô tả menu:</w:t>
+      </w:r>
+    </w:p>
+    <w:p>
+      <w:pPr>
+        <w:spacing w:line="360" w:lineRule="auto"/>
+        <w:rPr>
+          <w:rFonts w:ascii="Times New Roman" w:hAnsi="Times New Roman" w:cs="Times New Roman"/>
+          <w:noProof/>
+          <w:sz w:val="26"/>
+          <w:szCs w:val="26"/>
+        </w:rPr>
+      </w:pPr>
+      <w:r>
+        <w:rPr>
+          <w:noProof/>
+        </w:rPr>
+        <w:drawing>
+          <wp:inline distT="0" distB="0" distL="0" distR="0" wp14:anchorId="1AB45F54" wp14:editId="065DC313">
+            <wp:extent cx="6855473" cy="371475"/>
+            <wp:effectExtent l="0" t="0" r="2540" b="0"/>
+            <wp:docPr id="1" name="Picture 1"/>
+            <wp:cNvGraphicFramePr>
+              <a:graphicFrameLocks xmlns:a="http://schemas.openxmlformats.org/drawingml/2006/main" noChangeAspect="1"/>
+            </wp:cNvGraphicFramePr>
+            <a:graphic xmlns:a="http://schemas.openxmlformats.org/drawingml/2006/main">
+              <a:graphicData uri="http://schemas.openxmlformats.org/drawingml/2006/picture">
+                <pic:pic xmlns:pic="http://schemas.openxmlformats.org/drawingml/2006/picture">
+                  <pic:nvPicPr>
+                    <pic:cNvPr id="1" name=""/>
+                    <pic:cNvPicPr/>
+                  </pic:nvPicPr>
+                  <pic:blipFill>
+                    <a:blip r:embed="rId6"/>
+                    <a:stretch>
+                      <a:fillRect/>
+                    </a:stretch>
+                  </pic:blipFill>
+                  <pic:spPr>
+                    <a:xfrm>
+                      <a:off x="0" y="0"/>
+                      <a:ext cx="6873537" cy="372454"/>
+                    </a:xfrm>
+                    <a:prstGeom prst="rect">
+                      <a:avLst/>
+                    </a:prstGeom>
+                  </pic:spPr>
+                </pic:pic>
+              </a:graphicData>
+            </a:graphic>
+          </wp:inline>
+        </w:drawing>
+      </w:r>
+    </w:p>
+    <w:p>
+      <w:pPr>
+        <w:spacing w:line="360" w:lineRule="auto"/>
+        <w:rPr>
+          <w:rFonts w:ascii="Times New Roman" w:hAnsi="Times New Roman" w:cs="Times New Roman"/>
+          <w:noProof/>
+          <w:sz w:val="26"/>
+          <w:szCs w:val="26"/>
+        </w:rPr>
+      </w:pPr>
+      <w:r>
+        <w:rPr>
+          <w:noProof/>
+        </w:rPr>
+        <w:drawing>
+          <wp:inline distT="0" distB="0" distL="0" distR="0" wp14:anchorId="434A2DB5" wp14:editId="2F712E6A">
+            <wp:extent cx="5943600" cy="1375410"/>
+            <wp:effectExtent l="0" t="0" r="0" b="0"/>
+            <wp:docPr id="2" name="Picture 2"/>
+            <wp:cNvGraphicFramePr>
+              <a:graphicFrameLocks xmlns:a="http://schemas.openxmlformats.org/drawingml/2006/main" noChangeAspect="1"/>
+            </wp:cNvGraphicFramePr>
+            <a:graphic xmlns:a="http://schemas.openxmlformats.org/drawingml/2006/main">
+              <a:graphicData uri="http://schemas.openxmlformats.org/drawingml/2006/picture">
+                <pic:pic xmlns:pic="http://schemas.openxmlformats.org/drawingml/2006/picture">
+                  <pic:nvPicPr>
+                    <pic:cNvPr id="1" name=""/>
+                    <pic:cNvPicPr/>
+                  </pic:nvPicPr>
+                  <pic:blipFill>
+                    <a:blip r:embed="rId7"/>
+                    <a:stretch>
+                      <a:fillRect/>
+                    </a:stretch>
+                  </pic:blipFill>
+                  <pic:spPr>
+                    <a:xfrm>
+                      <a:off x="0" y="0"/>
+                      <a:ext cx="5943600" cy="1375410"/>
+                    </a:xfrm>
+                    <a:prstGeom prst="rect">
+                      <a:avLst/>
+                    </a:prstGeom>
+                  </pic:spPr>
+                </pic:pic>
+              </a:graphicData>
+            </a:graphic>
+          </wp:inline>
+        </w:drawing>
       </w:r>
       <w:bookmarkStart w:id="0" w:name="_GoBack"/>
       <w:bookmarkEnd w:id="0"/>
-      <w:r>
-        <w:rPr>
-          <w:rFonts w:ascii="Times New Roman" w:hAnsi="Times New Roman" w:cs="Times New Roman"/>
-          <w:sz w:val="26"/>
-          <w:szCs w:val="26"/>
-        </w:rPr>
-        <w:t xml:space="preserve"> …</w:t>
-      </w:r>
-    </w:p>
-    <w:p>
-      <w:pPr>
-        <w:pStyle w:val="ListParagraph"/>
-        <w:numPr>
-          <w:ilvl w:val="0"/>
-          <w:numId w:val="8"/>
-        </w:numPr>
-        <w:spacing w:line="312" w:lineRule="auto"/>
-        <w:rPr>
-          <w:rFonts w:ascii="Times New Roman" w:hAnsi="Times New Roman" w:cs="Times New Roman"/>
-          <w:sz w:val="26"/>
-          <w:szCs w:val="26"/>
-        </w:rPr>
-      </w:pPr>
-      <w:r>
-        <w:rPr>
-          <w:rFonts w:ascii="Times New Roman" w:hAnsi="Times New Roman" w:cs="Times New Roman"/>
-          <w:sz w:val="26"/>
-          <w:szCs w:val="26"/>
-        </w:rPr>
-        <w:t>Cũng cố, cải thiện kỹ năng lập trình web</w:t>
-      </w:r>
-    </w:p>
-    <w:p>
-      <w:pPr>
-        <w:pStyle w:val="ListParagraph"/>
-        <w:numPr>
-          <w:ilvl w:val="1"/>
-          <w:numId w:val="1"/>
-        </w:numPr>
-        <w:spacing w:line="312" w:lineRule="auto"/>
-        <w:rPr>
-          <w:rFonts w:ascii="Times New Roman" w:hAnsi="Times New Roman" w:cs="Times New Roman"/>
-          <w:b/>
-          <w:sz w:val="26"/>
-          <w:szCs w:val="26"/>
-        </w:rPr>
-      </w:pPr>
-      <w:r>
-        <w:rPr>
-          <w:rFonts w:ascii="Times New Roman" w:hAnsi="Times New Roman" w:cs="Times New Roman"/>
-          <w:b/>
-          <w:sz w:val="26"/>
-          <w:szCs w:val="26"/>
-        </w:rPr>
-        <w:t>Chức năng của chương trình</w:t>
-      </w:r>
-    </w:p>
-    <w:p>
-      <w:pPr>
-        <w:spacing w:line="360" w:lineRule="auto"/>
-        <w:ind w:firstLine="576"/>
-        <w:rPr>
-          <w:rFonts w:ascii="Times New Roman" w:hAnsi="Times New Roman" w:cs="Times New Roman"/>
-          <w:noProof/>
-          <w:sz w:val="26"/>
-          <w:szCs w:val="26"/>
-          <w:lang w:val="vi-VN"/>
-        </w:rPr>
-      </w:pPr>
-      <w:r>
-        <w:rPr>
-          <w:rFonts w:ascii="Times New Roman" w:hAnsi="Times New Roman" w:cs="Times New Roman"/>
-          <w:noProof/>
-          <w:sz w:val="26"/>
-          <w:szCs w:val="26"/>
-          <w:lang w:val="vi-VN"/>
-        </w:rPr>
-        <w:t>Website quản lí bán truyện có những chức năng được yêu cầu như sau:</w:t>
-      </w:r>
-    </w:p>
-    <w:p>
-      <w:pPr>
-        <w:pStyle w:val="ListParagraph"/>
-        <w:numPr>
-          <w:ilvl w:val="0"/>
-          <w:numId w:val="2"/>
-        </w:numPr>
-        <w:spacing w:line="360" w:lineRule="auto"/>
-        <w:rPr>
-          <w:rFonts w:ascii="Times New Roman" w:hAnsi="Times New Roman" w:cs="Times New Roman"/>
-          <w:noProof/>
-          <w:sz w:val="26"/>
-          <w:szCs w:val="26"/>
-          <w:u w:val="single"/>
-          <w:lang w:val="vi-VN"/>
-        </w:rPr>
-      </w:pPr>
-      <w:r>
-        <w:rPr>
-          <w:rFonts w:ascii="Times New Roman" w:hAnsi="Times New Roman" w:cs="Times New Roman"/>
-          <w:noProof/>
-          <w:sz w:val="26"/>
-          <w:szCs w:val="26"/>
-          <w:u w:val="single"/>
-          <w:lang w:val="vi-VN"/>
-        </w:rPr>
-        <w:t>Khách hàng:</w:t>
-      </w:r>
-    </w:p>
-    <w:p>
-      <w:pPr>
-        <w:pStyle w:val="ListParagraph"/>
-        <w:numPr>
-          <w:ilvl w:val="0"/>
-          <w:numId w:val="3"/>
-        </w:numPr>
-        <w:spacing w:line="360" w:lineRule="auto"/>
-        <w:ind w:left="1080"/>
-        <w:rPr>
-          <w:rFonts w:ascii="Times New Roman" w:hAnsi="Times New Roman" w:cs="Times New Roman"/>
-          <w:noProof/>
-          <w:sz w:val="26"/>
-          <w:szCs w:val="26"/>
-          <w:lang w:val="vi-VN"/>
-        </w:rPr>
-      </w:pPr>
-      <w:r>
-        <w:rPr>
-          <w:rFonts w:ascii="Times New Roman" w:hAnsi="Times New Roman" w:cs="Times New Roman"/>
-          <w:noProof/>
-          <w:sz w:val="26"/>
-          <w:szCs w:val="26"/>
-          <w:lang w:val="vi-VN"/>
-        </w:rPr>
-        <w:t>Đăng nhập: khách hàng có thể đăng nhập vào hệ thống bằng tài khoản đã được họ đăng kí.</w:t>
-      </w:r>
-    </w:p>
-    <w:p>
-      <w:pPr>
-        <w:pStyle w:val="ListParagraph"/>
-        <w:numPr>
-          <w:ilvl w:val="0"/>
-          <w:numId w:val="3"/>
-        </w:numPr>
-        <w:spacing w:line="360" w:lineRule="auto"/>
-        <w:ind w:left="1080"/>
-        <w:rPr>
-          <w:rFonts w:ascii="Times New Roman" w:hAnsi="Times New Roman" w:cs="Times New Roman"/>
-          <w:noProof/>
-          <w:sz w:val="26"/>
-          <w:szCs w:val="26"/>
-          <w:lang w:val="vi-VN"/>
-        </w:rPr>
-      </w:pPr>
-      <w:r>
-        <w:rPr>
-          <w:rFonts w:ascii="Times New Roman" w:hAnsi="Times New Roman" w:cs="Times New Roman"/>
-          <w:noProof/>
-          <w:sz w:val="26"/>
-          <w:szCs w:val="26"/>
-          <w:lang w:val="vi-VN"/>
-        </w:rPr>
-        <w:t>Đăng kí tài khoản: khách hàng có thể tự đăng kí tài khoản.</w:t>
-      </w:r>
-    </w:p>
-    <w:p>
-      <w:pPr>
-        <w:pStyle w:val="ListParagraph"/>
-        <w:numPr>
-          <w:ilvl w:val="0"/>
-          <w:numId w:val="3"/>
-        </w:numPr>
-        <w:spacing w:line="360" w:lineRule="auto"/>
-        <w:ind w:left="1080"/>
-        <w:rPr>
-          <w:rFonts w:ascii="Times New Roman" w:hAnsi="Times New Roman" w:cs="Times New Roman"/>
-          <w:noProof/>
-          <w:sz w:val="26"/>
-          <w:szCs w:val="26"/>
-          <w:lang w:val="vi-VN"/>
-        </w:rPr>
-      </w:pPr>
-      <w:r>
-        <w:rPr>
-          <w:rFonts w:ascii="Times New Roman" w:hAnsi="Times New Roman" w:cs="Times New Roman"/>
-          <w:noProof/>
-          <w:sz w:val="26"/>
-          <w:szCs w:val="26"/>
-          <w:lang w:val="vi-VN"/>
-        </w:rPr>
-        <w:t>Cập nhật thông tin tài khoản: khách hàng có thể thay đổi thông tin tài khoản của mình.</w:t>
-      </w:r>
-    </w:p>
-    <w:p>
-      <w:pPr>
-        <w:pStyle w:val="ListParagraph"/>
-        <w:numPr>
-          <w:ilvl w:val="0"/>
-          <w:numId w:val="3"/>
-        </w:numPr>
-        <w:spacing w:line="360" w:lineRule="auto"/>
-        <w:ind w:left="1080"/>
-        <w:rPr>
-          <w:rFonts w:ascii="Times New Roman" w:hAnsi="Times New Roman" w:cs="Times New Roman"/>
-          <w:noProof/>
-          <w:sz w:val="26"/>
-          <w:szCs w:val="26"/>
-          <w:lang w:val="vi-VN"/>
-        </w:rPr>
-      </w:pPr>
-      <w:r>
-        <w:rPr>
-          <w:rFonts w:ascii="Times New Roman" w:hAnsi="Times New Roman" w:cs="Times New Roman"/>
-          <w:noProof/>
-          <w:sz w:val="26"/>
-          <w:szCs w:val="26"/>
-          <w:lang w:val="vi-VN"/>
-        </w:rPr>
-        <w:t>Xem thông tin truyện: cho phép người dùng xem thông tin chi tiết của một tác phẩm</w:t>
-      </w:r>
-    </w:p>
-    <w:p>
-      <w:pPr>
-        <w:pStyle w:val="ListParagraph"/>
-        <w:numPr>
-          <w:ilvl w:val="0"/>
-          <w:numId w:val="3"/>
-        </w:numPr>
-        <w:spacing w:line="360" w:lineRule="auto"/>
-        <w:ind w:left="1080"/>
-        <w:rPr>
-          <w:rFonts w:ascii="Times New Roman" w:hAnsi="Times New Roman" w:cs="Times New Roman"/>
-          <w:noProof/>
-          <w:sz w:val="26"/>
-          <w:szCs w:val="26"/>
-          <w:lang w:val="vi-VN"/>
-        </w:rPr>
-      </w:pPr>
-      <w:r>
-        <w:rPr>
-          <w:rFonts w:ascii="Times New Roman" w:hAnsi="Times New Roman" w:cs="Times New Roman"/>
-          <w:noProof/>
-          <w:sz w:val="26"/>
-          <w:szCs w:val="26"/>
-          <w:lang w:val="vi-VN"/>
-        </w:rPr>
-        <w:t>Tìm kiếm truyện theo tên: khách hàng có thể tìm truyện theo tên của nó.</w:t>
-      </w:r>
-    </w:p>
-    <w:p>
-      <w:pPr>
-        <w:pStyle w:val="ListParagraph"/>
-        <w:numPr>
-          <w:ilvl w:val="0"/>
-          <w:numId w:val="3"/>
-        </w:numPr>
-        <w:spacing w:line="360" w:lineRule="auto"/>
-        <w:ind w:left="1080"/>
-        <w:rPr>
-          <w:rFonts w:ascii="Times New Roman" w:hAnsi="Times New Roman" w:cs="Times New Roman"/>
-          <w:noProof/>
-          <w:sz w:val="26"/>
-          <w:szCs w:val="26"/>
-          <w:lang w:val="vi-VN"/>
-        </w:rPr>
-      </w:pPr>
-      <w:r>
-        <w:rPr>
-          <w:rFonts w:ascii="Times New Roman" w:hAnsi="Times New Roman" w:cs="Times New Roman"/>
-          <w:noProof/>
-          <w:sz w:val="26"/>
-          <w:szCs w:val="26"/>
-          <w:lang w:val="vi-VN"/>
-        </w:rPr>
-        <w:t>Lọc truyện theo thể loại: khách hàng có thể tìm truyện theo thể loại họ thích.</w:t>
-      </w:r>
-    </w:p>
-    <w:p>
-      <w:pPr>
-        <w:pStyle w:val="ListParagraph"/>
-        <w:numPr>
-          <w:ilvl w:val="0"/>
-          <w:numId w:val="3"/>
-        </w:numPr>
-        <w:spacing w:line="360" w:lineRule="auto"/>
-        <w:ind w:left="1080"/>
-        <w:rPr>
-          <w:rFonts w:ascii="Times New Roman" w:hAnsi="Times New Roman" w:cs="Times New Roman"/>
-          <w:noProof/>
-          <w:sz w:val="26"/>
-          <w:szCs w:val="26"/>
-          <w:lang w:val="vi-VN"/>
-        </w:rPr>
-      </w:pPr>
-      <w:r>
-        <w:rPr>
-          <w:rFonts w:ascii="Times New Roman" w:hAnsi="Times New Roman" w:cs="Times New Roman"/>
-          <w:noProof/>
-          <w:sz w:val="26"/>
-          <w:szCs w:val="26"/>
-          <w:lang w:val="vi-VN"/>
-        </w:rPr>
-        <w:t>Lọc truyện theo lượt view: khách hàng có thể tìm truyệ theo lượt xem.</w:t>
-      </w:r>
-    </w:p>
-    <w:p>
-      <w:pPr>
-        <w:pStyle w:val="ListParagraph"/>
-        <w:numPr>
-          <w:ilvl w:val="0"/>
-          <w:numId w:val="3"/>
-        </w:numPr>
-        <w:spacing w:line="360" w:lineRule="auto"/>
-        <w:ind w:left="1080"/>
-        <w:rPr>
-          <w:rFonts w:ascii="Times New Roman" w:hAnsi="Times New Roman" w:cs="Times New Roman"/>
-          <w:noProof/>
-          <w:sz w:val="26"/>
-          <w:szCs w:val="26"/>
-          <w:lang w:val="vi-VN"/>
-        </w:rPr>
-      </w:pPr>
-      <w:r>
-        <w:rPr>
-          <w:rFonts w:ascii="Times New Roman" w:hAnsi="Times New Roman" w:cs="Times New Roman"/>
-          <w:noProof/>
-          <w:sz w:val="26"/>
-          <w:szCs w:val="26"/>
-          <w:lang w:val="vi-VN"/>
-        </w:rPr>
-        <w:t>Lọc truyện theo ngày được thêm: khách hàng có thể tìm truyện mới được thêm.</w:t>
-      </w:r>
-    </w:p>
-    <w:p>
-      <w:pPr>
-        <w:pStyle w:val="ListParagraph"/>
-        <w:numPr>
-          <w:ilvl w:val="0"/>
-          <w:numId w:val="3"/>
-        </w:numPr>
-        <w:spacing w:line="360" w:lineRule="auto"/>
-        <w:ind w:left="1080"/>
-        <w:rPr>
-          <w:rFonts w:ascii="Times New Roman" w:hAnsi="Times New Roman" w:cs="Times New Roman"/>
-          <w:noProof/>
-          <w:sz w:val="26"/>
-          <w:szCs w:val="26"/>
-          <w:lang w:val="vi-VN"/>
-        </w:rPr>
-      </w:pPr>
-      <w:r>
-        <w:rPr>
-          <w:rFonts w:ascii="Times New Roman" w:hAnsi="Times New Roman" w:cs="Times New Roman"/>
-          <w:noProof/>
-          <w:sz w:val="26"/>
-          <w:szCs w:val="26"/>
-          <w:lang w:val="vi-VN"/>
-        </w:rPr>
-        <w:lastRenderedPageBreak/>
-        <w:t>Lọc truyện theo khuyến mãi: khách hàng có thể tìm các truyện theo khuyến mãi</w:t>
-      </w:r>
-    </w:p>
-    <w:p>
-      <w:pPr>
-        <w:pStyle w:val="ListParagraph"/>
-        <w:numPr>
-          <w:ilvl w:val="0"/>
-          <w:numId w:val="3"/>
-        </w:numPr>
-        <w:spacing w:line="360" w:lineRule="auto"/>
-        <w:ind w:left="1080"/>
-        <w:rPr>
-          <w:rFonts w:ascii="Times New Roman" w:hAnsi="Times New Roman" w:cs="Times New Roman"/>
-          <w:noProof/>
-          <w:sz w:val="26"/>
-          <w:szCs w:val="26"/>
-          <w:lang w:val="vi-VN"/>
-        </w:rPr>
-      </w:pPr>
-      <w:r>
-        <w:rPr>
-          <w:rFonts w:ascii="Times New Roman" w:hAnsi="Times New Roman" w:cs="Times New Roman"/>
-          <w:noProof/>
-          <w:sz w:val="26"/>
-          <w:szCs w:val="26"/>
-        </w:rPr>
-        <w:t>Lọc truyện theo tác giả</w:t>
-      </w:r>
-    </w:p>
-    <w:p>
-      <w:pPr>
-        <w:pStyle w:val="ListParagraph"/>
-        <w:numPr>
-          <w:ilvl w:val="0"/>
-          <w:numId w:val="3"/>
-        </w:numPr>
-        <w:spacing w:line="360" w:lineRule="auto"/>
-        <w:ind w:left="1080"/>
-        <w:rPr>
-          <w:rFonts w:ascii="Times New Roman" w:hAnsi="Times New Roman" w:cs="Times New Roman"/>
-          <w:noProof/>
-          <w:sz w:val="26"/>
-          <w:szCs w:val="26"/>
-          <w:lang w:val="vi-VN"/>
-        </w:rPr>
-      </w:pPr>
-      <w:r>
-        <w:rPr>
-          <w:rFonts w:ascii="Times New Roman" w:hAnsi="Times New Roman" w:cs="Times New Roman"/>
-          <w:noProof/>
-          <w:sz w:val="26"/>
-          <w:szCs w:val="26"/>
-          <w:lang w:val="vi-VN"/>
-        </w:rPr>
-        <w:t>Thêm truyện vào giỏ hàng: khách hàng có thểm thêm truyện mình cần mua vào giỏ hàng.</w:t>
-      </w:r>
-    </w:p>
-    <w:p>
-      <w:pPr>
-        <w:pStyle w:val="ListParagraph"/>
-        <w:numPr>
-          <w:ilvl w:val="0"/>
-          <w:numId w:val="3"/>
-        </w:numPr>
-        <w:spacing w:line="360" w:lineRule="auto"/>
-        <w:ind w:left="1080"/>
-        <w:rPr>
-          <w:rFonts w:ascii="Times New Roman" w:hAnsi="Times New Roman" w:cs="Times New Roman"/>
-          <w:noProof/>
-          <w:sz w:val="26"/>
-          <w:szCs w:val="26"/>
-          <w:lang w:val="vi-VN"/>
-        </w:rPr>
-      </w:pPr>
-      <w:r>
-        <w:rPr>
-          <w:rFonts w:ascii="Times New Roman" w:hAnsi="Times New Roman" w:cs="Times New Roman"/>
-          <w:noProof/>
-          <w:sz w:val="26"/>
-          <w:szCs w:val="26"/>
-          <w:lang w:val="vi-VN"/>
-        </w:rPr>
-        <w:t>Xóa truyện ra khỏi giỏ hàng: khách hàng có thể xóa truyện từ trong giỏ hàng.</w:t>
-      </w:r>
-    </w:p>
-    <w:p>
-      <w:pPr>
-        <w:pStyle w:val="ListParagraph"/>
-        <w:numPr>
-          <w:ilvl w:val="0"/>
-          <w:numId w:val="3"/>
-        </w:numPr>
-        <w:spacing w:line="360" w:lineRule="auto"/>
-        <w:ind w:left="1080"/>
-        <w:rPr>
-          <w:rFonts w:ascii="Times New Roman" w:hAnsi="Times New Roman" w:cs="Times New Roman"/>
-          <w:noProof/>
-          <w:sz w:val="26"/>
-          <w:szCs w:val="26"/>
-          <w:lang w:val="vi-VN"/>
-        </w:rPr>
-      </w:pPr>
-      <w:r>
-        <w:rPr>
-          <w:rFonts w:ascii="Times New Roman" w:hAnsi="Times New Roman" w:cs="Times New Roman"/>
-          <w:noProof/>
-          <w:sz w:val="26"/>
-          <w:szCs w:val="26"/>
-          <w:lang w:val="vi-VN"/>
-        </w:rPr>
-        <w:t>Xem thông tin giỏ hàng: khách hàng có thể xem những truyện có trong giỏ hàng, giá của chúng, tổng tiền.</w:t>
-      </w:r>
-    </w:p>
-    <w:p>
-      <w:pPr>
-        <w:pStyle w:val="ListParagraph"/>
-        <w:numPr>
-          <w:ilvl w:val="0"/>
-          <w:numId w:val="3"/>
-        </w:numPr>
-        <w:spacing w:line="360" w:lineRule="auto"/>
-        <w:ind w:left="1080"/>
-        <w:rPr>
-          <w:rFonts w:ascii="Times New Roman" w:hAnsi="Times New Roman" w:cs="Times New Roman"/>
-          <w:noProof/>
-          <w:sz w:val="26"/>
-          <w:szCs w:val="26"/>
-          <w:lang w:val="vi-VN"/>
-        </w:rPr>
-      </w:pPr>
-      <w:r>
-        <w:rPr>
-          <w:rFonts w:ascii="Times New Roman" w:hAnsi="Times New Roman" w:cs="Times New Roman"/>
-          <w:noProof/>
-          <w:sz w:val="26"/>
-          <w:szCs w:val="26"/>
-          <w:lang w:val="vi-VN"/>
-        </w:rPr>
-        <w:t>Đặt hàng: sau khi có truyện trong giỏ hàng, khách hàng có thể đặt hàng.</w:t>
-      </w:r>
-    </w:p>
-    <w:p>
-      <w:pPr>
-        <w:pStyle w:val="ListParagraph"/>
-        <w:numPr>
-          <w:ilvl w:val="0"/>
-          <w:numId w:val="3"/>
-        </w:numPr>
-        <w:spacing w:line="360" w:lineRule="auto"/>
-        <w:ind w:left="1080"/>
-        <w:rPr>
-          <w:rFonts w:ascii="Times New Roman" w:hAnsi="Times New Roman" w:cs="Times New Roman"/>
-          <w:noProof/>
-          <w:sz w:val="26"/>
-          <w:szCs w:val="26"/>
-          <w:lang w:val="vi-VN"/>
-        </w:rPr>
-      </w:pPr>
-      <w:r>
-        <w:rPr>
-          <w:rFonts w:ascii="Times New Roman" w:hAnsi="Times New Roman" w:cs="Times New Roman"/>
-          <w:noProof/>
-          <w:sz w:val="26"/>
-          <w:szCs w:val="26"/>
-          <w:lang w:val="vi-VN"/>
-        </w:rPr>
-        <w:t>Thanh toán: sẽ do một bên khác hợp tác làm.</w:t>
-      </w:r>
-    </w:p>
-    <w:p>
-      <w:pPr>
-        <w:pStyle w:val="ListParagraph"/>
-        <w:numPr>
-          <w:ilvl w:val="0"/>
-          <w:numId w:val="2"/>
-        </w:numPr>
-        <w:spacing w:line="360" w:lineRule="auto"/>
-        <w:rPr>
-          <w:rFonts w:ascii="Times New Roman" w:hAnsi="Times New Roman" w:cs="Times New Roman"/>
-          <w:noProof/>
-          <w:sz w:val="26"/>
-          <w:szCs w:val="26"/>
-          <w:u w:val="single"/>
-          <w:lang w:val="vi-VN"/>
-        </w:rPr>
-      </w:pPr>
-      <w:r>
-        <w:rPr>
-          <w:rFonts w:ascii="Times New Roman" w:hAnsi="Times New Roman" w:cs="Times New Roman"/>
-          <w:noProof/>
-          <w:sz w:val="26"/>
-          <w:szCs w:val="26"/>
-          <w:u w:val="single"/>
-          <w:lang w:val="vi-VN"/>
-        </w:rPr>
-        <w:t>Admin:</w:t>
-      </w:r>
-    </w:p>
-    <w:p>
-      <w:pPr>
-        <w:pStyle w:val="ListParagraph"/>
-        <w:numPr>
-          <w:ilvl w:val="0"/>
-          <w:numId w:val="4"/>
-        </w:numPr>
-        <w:spacing w:line="360" w:lineRule="auto"/>
-        <w:rPr>
-          <w:rFonts w:ascii="Times New Roman" w:hAnsi="Times New Roman" w:cs="Times New Roman"/>
-          <w:noProof/>
-          <w:sz w:val="26"/>
-          <w:szCs w:val="26"/>
-          <w:u w:val="single"/>
-          <w:lang w:val="vi-VN"/>
-        </w:rPr>
-      </w:pPr>
-      <w:r>
-        <w:rPr>
-          <w:rFonts w:ascii="Times New Roman" w:hAnsi="Times New Roman" w:cs="Times New Roman"/>
-          <w:noProof/>
-          <w:sz w:val="26"/>
-          <w:szCs w:val="26"/>
-          <w:lang w:val="vi-VN"/>
-        </w:rPr>
-        <w:t>Đăng nhập vào hệ thống.</w:t>
-      </w:r>
-    </w:p>
-    <w:p>
-      <w:pPr>
-        <w:pStyle w:val="ListParagraph"/>
-        <w:numPr>
-          <w:ilvl w:val="0"/>
-          <w:numId w:val="4"/>
-        </w:numPr>
-        <w:spacing w:line="360" w:lineRule="auto"/>
-        <w:rPr>
-          <w:rFonts w:ascii="Times New Roman" w:hAnsi="Times New Roman" w:cs="Times New Roman"/>
-          <w:noProof/>
-          <w:sz w:val="26"/>
-          <w:szCs w:val="26"/>
-          <w:u w:val="single"/>
-          <w:lang w:val="vi-VN"/>
-        </w:rPr>
-      </w:pPr>
-      <w:r>
-        <w:rPr>
-          <w:rFonts w:ascii="Times New Roman" w:hAnsi="Times New Roman" w:cs="Times New Roman"/>
-          <w:noProof/>
-          <w:sz w:val="26"/>
-          <w:szCs w:val="26"/>
-          <w:lang w:val="vi-VN"/>
-        </w:rPr>
-        <w:t>Xem, thêm, sửa, xóa: thể loại</w:t>
-      </w:r>
-      <w:r>
-        <w:rPr>
-          <w:rFonts w:ascii="Times New Roman" w:hAnsi="Times New Roman" w:cs="Times New Roman"/>
-          <w:noProof/>
-          <w:sz w:val="26"/>
-          <w:szCs w:val="26"/>
-        </w:rPr>
-        <w:t>, tác giả</w:t>
-      </w:r>
-      <w:r>
-        <w:rPr>
-          <w:rFonts w:ascii="Times New Roman" w:hAnsi="Times New Roman" w:cs="Times New Roman"/>
-          <w:noProof/>
-          <w:sz w:val="26"/>
-          <w:szCs w:val="26"/>
-          <w:lang w:val="vi-VN"/>
-        </w:rPr>
-        <w:t>, sản phẩm, người dùng, tin tức, slide.</w:t>
-      </w:r>
-    </w:p>
-    <w:p>
-      <w:pPr>
-        <w:pStyle w:val="ListParagraph"/>
-        <w:numPr>
-          <w:ilvl w:val="0"/>
-          <w:numId w:val="4"/>
-        </w:numPr>
-        <w:spacing w:line="360" w:lineRule="auto"/>
-        <w:rPr>
-          <w:rFonts w:ascii="Times New Roman" w:hAnsi="Times New Roman" w:cs="Times New Roman"/>
-          <w:noProof/>
-          <w:sz w:val="26"/>
-          <w:szCs w:val="26"/>
-          <w:u w:val="single"/>
-          <w:lang w:val="vi-VN"/>
-        </w:rPr>
-      </w:pPr>
-      <w:r>
-        <w:rPr>
-          <w:rFonts w:ascii="Times New Roman" w:hAnsi="Times New Roman" w:cs="Times New Roman"/>
-          <w:noProof/>
-          <w:sz w:val="26"/>
-          <w:szCs w:val="26"/>
-          <w:lang w:val="vi-VN"/>
-        </w:rPr>
-        <w:t>Xem thông tin hóa đơn, xem thông tin khách hàng.</w:t>
-      </w:r>
-    </w:p>
-    <w:p>
-      <w:pPr>
-        <w:pStyle w:val="ListParagraph"/>
-        <w:numPr>
-          <w:ilvl w:val="0"/>
-          <w:numId w:val="4"/>
-        </w:numPr>
-        <w:spacing w:line="360" w:lineRule="auto"/>
-        <w:rPr>
-          <w:rFonts w:ascii="Times New Roman" w:hAnsi="Times New Roman" w:cs="Times New Roman"/>
-          <w:noProof/>
-          <w:sz w:val="26"/>
-          <w:szCs w:val="26"/>
-          <w:u w:val="single"/>
-          <w:lang w:val="vi-VN"/>
-        </w:rPr>
-      </w:pPr>
-      <w:r>
-        <w:rPr>
-          <w:rFonts w:ascii="Times New Roman" w:hAnsi="Times New Roman" w:cs="Times New Roman"/>
-          <w:noProof/>
-          <w:sz w:val="26"/>
-          <w:szCs w:val="26"/>
-        </w:rPr>
-        <w:t>Xem thống kê: thống kê doanh thu, thống kê sản phẩm đã bán</w:t>
-      </w:r>
-    </w:p>
-    <w:p>
-      <w:pPr>
-        <w:pStyle w:val="ListParagraph"/>
-        <w:numPr>
-          <w:ilvl w:val="0"/>
-          <w:numId w:val="2"/>
-        </w:numPr>
-        <w:spacing w:line="360" w:lineRule="auto"/>
-        <w:rPr>
-          <w:rFonts w:ascii="Times New Roman" w:hAnsi="Times New Roman" w:cs="Times New Roman"/>
-          <w:noProof/>
-          <w:sz w:val="26"/>
-          <w:szCs w:val="26"/>
-          <w:u w:val="single"/>
-          <w:lang w:val="vi-VN"/>
-        </w:rPr>
-      </w:pPr>
-      <w:r>
-        <w:rPr>
-          <w:rFonts w:ascii="Times New Roman" w:hAnsi="Times New Roman" w:cs="Times New Roman"/>
-          <w:noProof/>
-          <w:sz w:val="26"/>
-          <w:szCs w:val="26"/>
-          <w:u w:val="single"/>
-          <w:lang w:val="vi-VN"/>
-        </w:rPr>
-        <w:t>Nhân viên:</w:t>
-      </w:r>
-    </w:p>
-    <w:p>
-      <w:pPr>
-        <w:pStyle w:val="ListParagraph"/>
-        <w:numPr>
-          <w:ilvl w:val="0"/>
-          <w:numId w:val="5"/>
-        </w:numPr>
-        <w:spacing w:line="312" w:lineRule="auto"/>
-        <w:ind w:left="390"/>
-        <w:rPr>
-          <w:rFonts w:ascii="Times New Roman" w:hAnsi="Times New Roman" w:cs="Times New Roman"/>
-          <w:sz w:val="26"/>
-          <w:szCs w:val="26"/>
-        </w:rPr>
-      </w:pPr>
-      <w:r>
-        <w:rPr>
-          <w:rFonts w:ascii="Times New Roman" w:hAnsi="Times New Roman" w:cs="Times New Roman"/>
-          <w:noProof/>
-          <w:sz w:val="26"/>
-          <w:szCs w:val="26"/>
-          <w:lang w:val="vi-VN"/>
-        </w:rPr>
-        <w:t>Xem thông tin hóa đơn, xem thông tin khách hàng</w:t>
-      </w:r>
     </w:p>
     <w:sectPr>
       <w:pgSz w:w="12240" w:h="15840"/>
@@ -1483,7 +1583,7 @@
       <w:lvlText w:val=""/>
       <w:lvlJc w:val="left"/>
       <w:pPr>
-        <w:ind w:left="1080" w:hanging="360"/>
+        <w:ind w:left="4050" w:hanging="360"/>
       </w:pPr>
       <w:rPr>
         <w:rFonts w:ascii="Symbol" w:hAnsi="Symbol" w:hint="default"/>
@@ -1495,7 +1595,7 @@
       <w:lvlText w:val="o"/>
       <w:lvlJc w:val="left"/>
       <w:pPr>
-        <w:ind w:left="1800" w:hanging="360"/>
+        <w:ind w:left="4770" w:hanging="360"/>
       </w:pPr>
       <w:rPr>
         <w:rFonts w:ascii="Courier New" w:hAnsi="Courier New" w:cs="Courier New" w:hint="default"/>
@@ -1507,7 +1607,7 @@
       <w:lvlText w:val=""/>
       <w:lvlJc w:val="left"/>
       <w:pPr>
-        <w:ind w:left="2520" w:hanging="360"/>
+        <w:ind w:left="5490" w:hanging="360"/>
       </w:pPr>
       <w:rPr>
         <w:rFonts w:ascii="Wingdings" w:hAnsi="Wingdings" w:hint="default"/>
@@ -1519,7 +1619,7 @@
       <w:lvlText w:val=""/>
       <w:lvlJc w:val="left"/>
       <w:pPr>
-        <w:ind w:left="3240" w:hanging="360"/>
+        <w:ind w:left="6210" w:hanging="360"/>
       </w:pPr>
       <w:rPr>
         <w:rFonts w:ascii="Symbol" w:hAnsi="Symbol" w:hint="default"/>
@@ -1531,7 +1631,7 @@
       <w:lvlText w:val="o"/>
       <w:lvlJc w:val="left"/>
       <w:pPr>
-        <w:ind w:left="3960" w:hanging="360"/>
+        <w:ind w:left="6930" w:hanging="360"/>
       </w:pPr>
       <w:rPr>
         <w:rFonts w:ascii="Courier New" w:hAnsi="Courier New" w:cs="Courier New" w:hint="default"/>
@@ -1543,7 +1643,7 @@
       <w:lvlText w:val=""/>
       <w:lvlJc w:val="left"/>
       <w:pPr>
-        <w:ind w:left="4680" w:hanging="360"/>
+        <w:ind w:left="7650" w:hanging="360"/>
       </w:pPr>
       <w:rPr>
         <w:rFonts w:ascii="Wingdings" w:hAnsi="Wingdings" w:hint="default"/>
@@ -1555,7 +1655,7 @@
       <w:lvlText w:val=""/>
       <w:lvlJc w:val="left"/>
       <w:pPr>
-        <w:ind w:left="5400" w:hanging="360"/>
+        <w:ind w:left="8370" w:hanging="360"/>
       </w:pPr>
       <w:rPr>
         <w:rFonts w:ascii="Symbol" w:hAnsi="Symbol" w:hint="default"/>
@@ -1567,7 +1667,7 @@
       <w:lvlText w:val="o"/>
       <w:lvlJc w:val="left"/>
       <w:pPr>
-        <w:ind w:left="6120" w:hanging="360"/>
+        <w:ind w:left="9090" w:hanging="360"/>
       </w:pPr>
       <w:rPr>
         <w:rFonts w:ascii="Courier New" w:hAnsi="Courier New" w:cs="Courier New" w:hint="default"/>
@@ -1579,7 +1679,7 @@
       <w:lvlText w:val=""/>
       <w:lvlJc w:val="left"/>
       <w:pPr>
-        <w:ind w:left="6840" w:hanging="360"/>
+        <w:ind w:left="9810" w:hanging="360"/>
       </w:pPr>
       <w:rPr>
         <w:rFonts w:ascii="Wingdings" w:hAnsi="Wingdings" w:hint="default"/>
@@ -1704,51 +1804,15 @@
   </w:num>
   <w:num w:numId="2">
     <w:abstractNumId w:val="4"/>
-    <w:lvlOverride w:ilvl="0"/>
-    <w:lvlOverride w:ilvl="1"/>
-    <w:lvlOverride w:ilvl="2"/>
-    <w:lvlOverride w:ilvl="3"/>
-    <w:lvlOverride w:ilvl="4"/>
-    <w:lvlOverride w:ilvl="5"/>
-    <w:lvlOverride w:ilvl="6"/>
-    <w:lvlOverride w:ilvl="7"/>
-    <w:lvlOverride w:ilvl="8"/>
   </w:num>
   <w:num w:numId="3">
     <w:abstractNumId w:val="3"/>
-    <w:lvlOverride w:ilvl="0"/>
-    <w:lvlOverride w:ilvl="1"/>
-    <w:lvlOverride w:ilvl="2"/>
-    <w:lvlOverride w:ilvl="3"/>
-    <w:lvlOverride w:ilvl="4"/>
-    <w:lvlOverride w:ilvl="5"/>
-    <w:lvlOverride w:ilvl="6"/>
-    <w:lvlOverride w:ilvl="7"/>
-    <w:lvlOverride w:ilvl="8"/>
   </w:num>
   <w:num w:numId="4">
     <w:abstractNumId w:val="6"/>
-    <w:lvlOverride w:ilvl="0"/>
-    <w:lvlOverride w:ilvl="1"/>
-    <w:lvlOverride w:ilvl="2"/>
-    <w:lvlOverride w:ilvl="3"/>
-    <w:lvlOverride w:ilvl="4"/>
-    <w:lvlOverride w:ilvl="5"/>
-    <w:lvlOverride w:ilvl="6"/>
-    <w:lvlOverride w:ilvl="7"/>
-    <w:lvlOverride w:ilvl="8"/>
   </w:num>
   <w:num w:numId="5">
     <w:abstractNumId w:val="5"/>
-    <w:lvlOverride w:ilvl="0"/>
-    <w:lvlOverride w:ilvl="1"/>
-    <w:lvlOverride w:ilvl="2"/>
-    <w:lvlOverride w:ilvl="3"/>
-    <w:lvlOverride w:ilvl="4"/>
-    <w:lvlOverride w:ilvl="5"/>
-    <w:lvlOverride w:ilvl="6"/>
-    <w:lvlOverride w:ilvl="7"/>
-    <w:lvlOverride w:ilvl="8"/>
   </w:num>
   <w:num w:numId="6">
     <w:abstractNumId w:val="3"/>
@@ -2501,7 +2565,7 @@
 </file>
 
 <file path=customXml/itemProps1.xml><?xml version="1.0" encoding="utf-8"?>
-<ds:datastoreItem xmlns:ds="http://schemas.openxmlformats.org/officeDocument/2006/customXml" ds:itemID="{3490D033-DA05-4887-A0E0-5F9C34BA839B}">
+<ds:datastoreItem xmlns:ds="http://schemas.openxmlformats.org/officeDocument/2006/customXml" ds:itemID="{BC07A489-9DA8-47F7-9442-07E056DB9464}">
   <ds:schemaRefs>
     <ds:schemaRef ds:uri="http://schemas.openxmlformats.org/officeDocument/2006/bibliography"/>
   </ds:schemaRefs>

</xml_diff>